<commit_message>
del sensitive data & fix article link
</commit_message>
<xml_diff>
--- a/java/hadoop.docx
+++ b/java/hadoop.docx
@@ -1993,7 +1993,6 @@
     <w:p>
       <w:pPr>
         <w:rPr>
-          <w:rFonts w:hint="eastAsia"/>
           <w:b/>
           <w:sz w:val="24"/>
           <w:szCs w:val="24"/>
@@ -2019,7 +2018,6 @@
     <w:p>
       <w:pPr>
         <w:rPr>
-          <w:rFonts w:hint="eastAsia"/>
           <w:sz w:val="24"/>
           <w:szCs w:val="24"/>
         </w:rPr>
@@ -2172,7 +2170,6 @@
     <w:p>
       <w:pPr>
         <w:rPr>
-          <w:rFonts w:hint="eastAsia"/>
           <w:sz w:val="24"/>
           <w:szCs w:val="24"/>
         </w:rPr>
@@ -2242,195 +2239,6 @@
             <wp:extent cx="5274310" cy="3394075"/>
             <wp:effectExtent l="0" t="0" r="2540" b="0"/>
             <wp:docPr id="1" name="图片 1"/>
-            <wp:cNvGraphicFramePr>
-              <a:graphicFrameLocks xmlns:a="http://schemas.openxmlformats.org/drawingml/2006/main" noChangeAspect="1"/>
-            </wp:cNvGraphicFramePr>
-            <a:graphic xmlns:a="http://schemas.openxmlformats.org/drawingml/2006/main">
-              <a:graphicData uri="http://schemas.openxmlformats.org/drawingml/2006/picture">
-                <pic:pic xmlns:pic="http://schemas.openxmlformats.org/drawingml/2006/picture">
-                  <pic:nvPicPr>
-                    <pic:cNvPr id="1" name=""/>
-                    <pic:cNvPicPr/>
-                  </pic:nvPicPr>
-                  <pic:blipFill>
-                    <a:blip r:embed="rId5"/>
-                    <a:stretch>
-                      <a:fillRect/>
-                    </a:stretch>
-                  </pic:blipFill>
-                  <pic:spPr>
-                    <a:xfrm>
-                      <a:off x="0" y="0"/>
-                      <a:ext cx="5274310" cy="3394075"/>
-                    </a:xfrm>
-                    <a:prstGeom prst="rect">
-                      <a:avLst/>
-                    </a:prstGeom>
-                  </pic:spPr>
-                </pic:pic>
-              </a:graphicData>
-            </a:graphic>
-          </wp:inline>
-        </w:drawing>
-      </w:r>
-    </w:p>
-    <w:p>
-      <w:pPr>
-        <w:rPr>
-          <w:b/>
-          <w:sz w:val="24"/>
-          <w:szCs w:val="24"/>
-        </w:rPr>
-      </w:pPr>
-      <w:r>
-        <w:rPr>
-          <w:b/>
-          <w:sz w:val="24"/>
-          <w:szCs w:val="24"/>
-        </w:rPr>
-        <w:lastRenderedPageBreak/>
-        <w:t>HDFS</w:t>
-      </w:r>
-      <w:r>
-        <w:rPr>
-          <w:b/>
-          <w:sz w:val="24"/>
-          <w:szCs w:val="24"/>
-        </w:rPr>
-        <w:t>的数据管理策略</w:t>
-      </w:r>
-    </w:p>
-    <w:p>
-      <w:pPr>
-        <w:rPr>
-          <w:rFonts w:hint="eastAsia"/>
-          <w:b/>
-          <w:sz w:val="24"/>
-          <w:szCs w:val="24"/>
-        </w:rPr>
-      </w:pPr>
-    </w:p>
-    <w:p>
-      <w:pPr>
-        <w:rPr>
-          <w:rFonts w:hint="eastAsia"/>
-          <w:sz w:val="24"/>
-          <w:szCs w:val="24"/>
-        </w:rPr>
-      </w:pPr>
-      <w:r>
-        <w:rPr>
-          <w:rFonts w:hint="eastAsia"/>
-          <w:sz w:val="24"/>
-          <w:szCs w:val="24"/>
-        </w:rPr>
-        <w:t>1</w:t>
-      </w:r>
-      <w:r>
-        <w:rPr>
-          <w:rFonts w:hint="eastAsia"/>
-          <w:sz w:val="24"/>
-          <w:szCs w:val="24"/>
-        </w:rPr>
-        <w:t>、数据块副本</w:t>
-      </w:r>
-    </w:p>
-    <w:p>
-      <w:pPr>
-        <w:rPr>
-          <w:sz w:val="24"/>
-          <w:szCs w:val="24"/>
-        </w:rPr>
-      </w:pPr>
-      <w:r>
-        <w:rPr>
-          <w:noProof/>
-        </w:rPr>
-        <w:drawing>
-          <wp:inline distT="0" distB="0" distL="0" distR="0" wp14:anchorId="274289A3" wp14:editId="7F1C3660">
-            <wp:extent cx="5274310" cy="3522980"/>
-            <wp:effectExtent l="0" t="0" r="2540" b="1270"/>
-            <wp:docPr id="2" name="图片 2"/>
-            <wp:cNvGraphicFramePr>
-              <a:graphicFrameLocks xmlns:a="http://schemas.openxmlformats.org/drawingml/2006/main" noChangeAspect="1"/>
-            </wp:cNvGraphicFramePr>
-            <a:graphic xmlns:a="http://schemas.openxmlformats.org/drawingml/2006/main">
-              <a:graphicData uri="http://schemas.openxmlformats.org/drawingml/2006/picture">
-                <pic:pic xmlns:pic="http://schemas.openxmlformats.org/drawingml/2006/picture">
-                  <pic:nvPicPr>
-                    <pic:cNvPr id="1" name=""/>
-                    <pic:cNvPicPr/>
-                  </pic:nvPicPr>
-                  <pic:blipFill>
-                    <a:blip r:embed="rId6"/>
-                    <a:stretch>
-                      <a:fillRect/>
-                    </a:stretch>
-                  </pic:blipFill>
-                  <pic:spPr>
-                    <a:xfrm>
-                      <a:off x="0" y="0"/>
-                      <a:ext cx="5274310" cy="3522980"/>
-                    </a:xfrm>
-                    <a:prstGeom prst="rect">
-                      <a:avLst/>
-                    </a:prstGeom>
-                  </pic:spPr>
-                </pic:pic>
-              </a:graphicData>
-            </a:graphic>
-          </wp:inline>
-        </w:drawing>
-      </w:r>
-    </w:p>
-    <w:p>
-      <w:pPr>
-        <w:rPr>
-          <w:sz w:val="24"/>
-          <w:szCs w:val="24"/>
-        </w:rPr>
-      </w:pPr>
-    </w:p>
-    <w:p>
-      <w:pPr>
-        <w:rPr>
-          <w:sz w:val="24"/>
-          <w:szCs w:val="24"/>
-        </w:rPr>
-      </w:pPr>
-      <w:r>
-        <w:rPr>
-          <w:rFonts w:hint="eastAsia"/>
-          <w:sz w:val="24"/>
-          <w:szCs w:val="24"/>
-        </w:rPr>
-        <w:t>2</w:t>
-      </w:r>
-      <w:r>
-        <w:rPr>
-          <w:rFonts w:hint="eastAsia"/>
-          <w:sz w:val="24"/>
-          <w:szCs w:val="24"/>
-        </w:rPr>
-        <w:t>、心跳检测</w:t>
-      </w:r>
-    </w:p>
-    <w:p>
-      <w:pPr>
-        <w:rPr>
-          <w:sz w:val="24"/>
-          <w:szCs w:val="24"/>
-        </w:rPr>
-      </w:pPr>
-      <w:r>
-        <w:rPr>
-          <w:noProof/>
-        </w:rPr>
-        <w:drawing>
-          <wp:inline distT="0" distB="0" distL="0" distR="0" wp14:anchorId="13EA22FF" wp14:editId="639E1BCC">
-            <wp:extent cx="5274310" cy="3801110"/>
-            <wp:effectExtent l="0" t="0" r="2540" b="8890"/>
-            <wp:docPr id="3" name="图片 3"/>
             <wp:cNvGraphicFramePr>
               <a:graphicFrameLocks xmlns:a="http://schemas.openxmlformats.org/drawingml/2006/main" noChangeAspect="1"/>
             </wp:cNvGraphicFramePr>
@@ -2450,7 +2258,7 @@
                   <pic:spPr>
                     <a:xfrm>
                       <a:off x="0" y="0"/>
-                      <a:ext cx="5274310" cy="3801110"/>
+                      <a:ext cx="5274310" cy="3394075"/>
                     </a:xfrm>
                     <a:prstGeom prst="rect">
                       <a:avLst/>
@@ -2466,42 +2274,60 @@
     <w:p>
       <w:pPr>
         <w:rPr>
-          <w:sz w:val="24"/>
-          <w:szCs w:val="24"/>
-        </w:rPr>
-      </w:pPr>
-    </w:p>
-    <w:p>
-      <w:pPr>
-        <w:rPr>
-          <w:sz w:val="24"/>
-          <w:szCs w:val="24"/>
-        </w:rPr>
-      </w:pPr>
-      <w:r>
-        <w:rPr>
-          <w:rFonts w:hint="eastAsia"/>
+          <w:b/>
+          <w:sz w:val="24"/>
+          <w:szCs w:val="24"/>
+        </w:rPr>
+      </w:pPr>
+      <w:r>
+        <w:rPr>
+          <w:b/>
           <w:sz w:val="24"/>
           <w:szCs w:val="24"/>
         </w:rPr>
         <w:lastRenderedPageBreak/>
-        <w:t>3</w:t>
-      </w:r>
-      <w:r>
-        <w:rPr>
-          <w:rFonts w:hint="eastAsia"/>
-          <w:sz w:val="24"/>
-          <w:szCs w:val="24"/>
-        </w:rPr>
-        <w:t>、二级</w:t>
-      </w:r>
-      <w:r>
-        <w:rPr>
-          <w:rFonts w:hint="eastAsia"/>
-          <w:sz w:val="24"/>
-          <w:szCs w:val="24"/>
-        </w:rPr>
-        <w:t>NameNode</w:t>
+        <w:t>HDFS</w:t>
+      </w:r>
+      <w:r>
+        <w:rPr>
+          <w:b/>
+          <w:sz w:val="24"/>
+          <w:szCs w:val="24"/>
+        </w:rPr>
+        <w:t>的数据管理策略</w:t>
+      </w:r>
+    </w:p>
+    <w:p>
+      <w:pPr>
+        <w:rPr>
+          <w:b/>
+          <w:sz w:val="24"/>
+          <w:szCs w:val="24"/>
+        </w:rPr>
+      </w:pPr>
+    </w:p>
+    <w:p>
+      <w:pPr>
+        <w:rPr>
+          <w:sz w:val="24"/>
+          <w:szCs w:val="24"/>
+        </w:rPr>
+      </w:pPr>
+      <w:r>
+        <w:rPr>
+          <w:rFonts w:hint="eastAsia"/>
+          <w:sz w:val="24"/>
+          <w:szCs w:val="24"/>
+        </w:rPr>
+        <w:t>1</w:t>
+      </w:r>
+      <w:r>
+        <w:rPr>
+          <w:rFonts w:hint="eastAsia"/>
+          <w:sz w:val="24"/>
+          <w:szCs w:val="24"/>
+        </w:rPr>
+        <w:t>、数据块副本</w:t>
       </w:r>
     </w:p>
     <w:p>
@@ -2516,10 +2342,10 @@
           <w:noProof/>
         </w:rPr>
         <w:drawing>
-          <wp:inline distT="0" distB="0" distL="0" distR="0" wp14:anchorId="5C5B8E22" wp14:editId="5CFF9D33">
-            <wp:extent cx="5274310" cy="3662680"/>
-            <wp:effectExtent l="0" t="0" r="2540" b="0"/>
-            <wp:docPr id="4" name="图片 4"/>
+          <wp:inline distT="0" distB="0" distL="0" distR="0" wp14:anchorId="274289A3" wp14:editId="7F1C3660">
+            <wp:extent cx="5274310" cy="3522980"/>
+            <wp:effectExtent l="0" t="0" r="2540" b="1270"/>
+            <wp:docPr id="2" name="图片 2"/>
             <wp:cNvGraphicFramePr>
               <a:graphicFrameLocks xmlns:a="http://schemas.openxmlformats.org/drawingml/2006/main" noChangeAspect="1"/>
             </wp:cNvGraphicFramePr>
@@ -2539,7 +2365,7 @@
                   <pic:spPr>
                     <a:xfrm>
                       <a:off x="0" y="0"/>
-                      <a:ext cx="5274310" cy="3662680"/>
+                      <a:ext cx="5274310" cy="3522980"/>
                     </a:xfrm>
                     <a:prstGeom prst="rect">
                       <a:avLst/>
@@ -2563,61 +2389,26 @@
     <w:p>
       <w:pPr>
         <w:rPr>
-          <w:b/>
-          <w:sz w:val="24"/>
-          <w:szCs w:val="24"/>
-        </w:rPr>
-      </w:pPr>
-    </w:p>
-    <w:p>
-      <w:pPr>
-        <w:rPr>
-          <w:b/>
-          <w:sz w:val="24"/>
-          <w:szCs w:val="24"/>
-        </w:rPr>
-      </w:pPr>
-      <w:r>
-        <w:rPr>
-          <w:b/>
-          <w:sz w:val="24"/>
-          <w:szCs w:val="24"/>
-        </w:rPr>
-        <w:t>HDFS</w:t>
-      </w:r>
-      <w:r>
-        <w:rPr>
-          <w:b/>
-          <w:sz w:val="24"/>
-          <w:szCs w:val="24"/>
-        </w:rPr>
-        <w:t>的</w:t>
-      </w:r>
-      <w:r>
-        <w:rPr>
-          <w:rFonts w:hint="eastAsia"/>
-          <w:b/>
-          <w:sz w:val="24"/>
-          <w:szCs w:val="24"/>
-        </w:rPr>
-        <w:t>文件</w:t>
-      </w:r>
-      <w:r>
-        <w:rPr>
-          <w:b/>
-          <w:sz w:val="24"/>
-          <w:szCs w:val="24"/>
-        </w:rPr>
-        <w:t>读写</w:t>
-      </w:r>
-    </w:p>
-    <w:p>
-      <w:pPr>
-        <w:rPr>
-          <w:sz w:val="24"/>
-          <w:szCs w:val="24"/>
-        </w:rPr>
-      </w:pPr>
+          <w:sz w:val="24"/>
+          <w:szCs w:val="24"/>
+        </w:rPr>
+      </w:pPr>
+      <w:r>
+        <w:rPr>
+          <w:rFonts w:hint="eastAsia"/>
+          <w:sz w:val="24"/>
+          <w:szCs w:val="24"/>
+        </w:rPr>
+        <w:t>2</w:t>
+      </w:r>
+      <w:r>
+        <w:rPr>
+          <w:rFonts w:hint="eastAsia"/>
+          <w:sz w:val="24"/>
+          <w:szCs w:val="24"/>
+        </w:rPr>
+        <w:t>、心跳检测</w:t>
+      </w:r>
     </w:p>
     <w:p>
       <w:pPr>
@@ -2631,10 +2422,10 @@
           <w:noProof/>
         </w:rPr>
         <w:drawing>
-          <wp:inline distT="0" distB="0" distL="0" distR="0" wp14:anchorId="24E75002" wp14:editId="37C239AB">
-            <wp:extent cx="5274310" cy="3539490"/>
-            <wp:effectExtent l="0" t="0" r="2540" b="3810"/>
-            <wp:docPr id="5" name="图片 5"/>
+          <wp:inline distT="0" distB="0" distL="0" distR="0" wp14:anchorId="13EA22FF" wp14:editId="639E1BCC">
+            <wp:extent cx="5274310" cy="3801110"/>
+            <wp:effectExtent l="0" t="0" r="2540" b="8890"/>
+            <wp:docPr id="3" name="图片 3"/>
             <wp:cNvGraphicFramePr>
               <a:graphicFrameLocks xmlns:a="http://schemas.openxmlformats.org/drawingml/2006/main" noChangeAspect="1"/>
             </wp:cNvGraphicFramePr>
@@ -2654,7 +2445,7 @@
                   <pic:spPr>
                     <a:xfrm>
                       <a:off x="0" y="0"/>
-                      <a:ext cx="5274310" cy="3539490"/>
+                      <a:ext cx="5274310" cy="3801110"/>
                     </a:xfrm>
                     <a:prstGeom prst="rect">
                       <a:avLst/>
@@ -2684,14 +2475,46 @@
       </w:pPr>
       <w:r>
         <w:rPr>
+          <w:rFonts w:hint="eastAsia"/>
+          <w:sz w:val="24"/>
+          <w:szCs w:val="24"/>
+        </w:rPr>
+        <w:lastRenderedPageBreak/>
+        <w:t>3</w:t>
+      </w:r>
+      <w:r>
+        <w:rPr>
+          <w:rFonts w:hint="eastAsia"/>
+          <w:sz w:val="24"/>
+          <w:szCs w:val="24"/>
+        </w:rPr>
+        <w:t>、二级</w:t>
+      </w:r>
+      <w:r>
+        <w:rPr>
+          <w:rFonts w:hint="eastAsia"/>
+          <w:sz w:val="24"/>
+          <w:szCs w:val="24"/>
+        </w:rPr>
+        <w:t>NameNode</w:t>
+      </w:r>
+    </w:p>
+    <w:p>
+      <w:pPr>
+        <w:rPr>
+          <w:sz w:val="24"/>
+          <w:szCs w:val="24"/>
+        </w:rPr>
+      </w:pPr>
+      <w:r>
+        <w:rPr>
           <w:noProof/>
         </w:rPr>
-        <w:lastRenderedPageBreak/>
         <w:drawing>
-          <wp:inline distT="0" distB="0" distL="0" distR="0" wp14:anchorId="1F4F3C74" wp14:editId="0F227B6E">
-            <wp:extent cx="5274310" cy="3272155"/>
-            <wp:effectExtent l="0" t="0" r="2540" b="4445"/>
-            <wp:docPr id="6" name="图片 6"/>
+          <wp:inline distT="0" distB="0" distL="0" distR="0" wp14:anchorId="5C5B8E22" wp14:editId="5CFF9D33">
+            <wp:extent cx="5274310" cy="3662680"/>
+            <wp:effectExtent l="0" t="0" r="2540" b="0"/>
+            <wp:docPr id="4" name="图片 4"/>
             <wp:cNvGraphicFramePr>
               <a:graphicFrameLocks xmlns:a="http://schemas.openxmlformats.org/drawingml/2006/main" noChangeAspect="1"/>
             </wp:cNvGraphicFramePr>
@@ -2711,7 +2534,7 @@
                   <pic:spPr>
                     <a:xfrm>
                       <a:off x="0" y="0"/>
-                      <a:ext cx="5274310" cy="3272155"/>
+                      <a:ext cx="5274310" cy="3662680"/>
                     </a:xfrm>
                     <a:prstGeom prst="rect">
                       <a:avLst/>
@@ -2735,6 +2558,7 @@
     <w:p>
       <w:pPr>
         <w:rPr>
+          <w:b/>
           <w:sz w:val="24"/>
           <w:szCs w:val="24"/>
         </w:rPr>
@@ -2771,585 +2595,28 @@
           <w:sz w:val="24"/>
           <w:szCs w:val="24"/>
         </w:rPr>
-        <w:t>特点</w:t>
-      </w:r>
-    </w:p>
-    <w:p>
-      <w:pPr>
-        <w:rPr>
-          <w:rFonts w:hint="eastAsia"/>
-          <w:b/>
-          <w:sz w:val="24"/>
-          <w:szCs w:val="24"/>
-        </w:rPr>
-      </w:pPr>
-    </w:p>
-    <w:p>
-      <w:pPr>
-        <w:rPr>
-          <w:sz w:val="24"/>
-          <w:szCs w:val="24"/>
-        </w:rPr>
-      </w:pPr>
-      <w:r>
-        <w:rPr>
-          <w:sz w:val="24"/>
-          <w:szCs w:val="24"/>
-        </w:rPr>
-        <w:t>1</w:t>
-      </w:r>
-      <w:r>
-        <w:rPr>
-          <w:rFonts w:hint="eastAsia"/>
-          <w:sz w:val="24"/>
-          <w:szCs w:val="24"/>
-        </w:rPr>
-        <w:t>、</w:t>
-      </w:r>
-      <w:r>
-        <w:rPr>
-          <w:sz w:val="24"/>
-          <w:szCs w:val="24"/>
-        </w:rPr>
-        <w:t>数据冗余</w:t>
-      </w:r>
-      <w:r>
-        <w:rPr>
-          <w:rFonts w:hint="eastAsia"/>
-          <w:sz w:val="24"/>
-          <w:szCs w:val="24"/>
-        </w:rPr>
-        <w:t>，</w:t>
-      </w:r>
-      <w:r>
-        <w:rPr>
-          <w:sz w:val="24"/>
-          <w:szCs w:val="24"/>
-        </w:rPr>
-        <w:t>硬件容错</w:t>
-      </w:r>
-    </w:p>
-    <w:p>
-      <w:pPr>
-        <w:rPr>
-          <w:sz w:val="24"/>
-          <w:szCs w:val="24"/>
-        </w:rPr>
-      </w:pPr>
-      <w:r>
-        <w:rPr>
-          <w:rFonts w:hint="eastAsia"/>
-          <w:sz w:val="24"/>
-          <w:szCs w:val="24"/>
-        </w:rPr>
-        <w:t>2</w:t>
-      </w:r>
-      <w:r>
-        <w:rPr>
-          <w:rFonts w:hint="eastAsia"/>
-          <w:sz w:val="24"/>
-          <w:szCs w:val="24"/>
-        </w:rPr>
-        <w:t>、流式的数据访问（写一次，读多次）</w:t>
-      </w:r>
-    </w:p>
-    <w:p>
-      <w:pPr>
-        <w:rPr>
-          <w:sz w:val="24"/>
-          <w:szCs w:val="24"/>
-        </w:rPr>
-      </w:pPr>
-      <w:r>
-        <w:rPr>
-          <w:rFonts w:hint="eastAsia"/>
-          <w:sz w:val="24"/>
-          <w:szCs w:val="24"/>
-        </w:rPr>
-        <w:t>3</w:t>
-      </w:r>
-      <w:r>
-        <w:rPr>
-          <w:rFonts w:hint="eastAsia"/>
-          <w:sz w:val="24"/>
-          <w:szCs w:val="24"/>
-        </w:rPr>
-        <w:t>、存储大文件</w:t>
-      </w:r>
-    </w:p>
-    <w:p>
-      <w:pPr>
-        <w:rPr>
-          <w:sz w:val="24"/>
-          <w:szCs w:val="24"/>
-        </w:rPr>
-      </w:pPr>
-    </w:p>
-    <w:p>
-      <w:pPr>
-        <w:rPr>
-          <w:sz w:val="24"/>
-          <w:szCs w:val="24"/>
-        </w:rPr>
-      </w:pPr>
-      <w:r>
-        <w:rPr>
-          <w:sz w:val="24"/>
-          <w:szCs w:val="24"/>
-        </w:rPr>
-        <w:t>适用性和局限性</w:t>
-      </w:r>
-    </w:p>
-    <w:p>
-      <w:pPr>
-        <w:pStyle w:val="a3"/>
-        <w:numPr>
-          <w:ilvl w:val="0"/>
-          <w:numId w:val="1"/>
-        </w:numPr>
-        <w:ind w:firstLineChars="0"/>
-        <w:rPr>
-          <w:sz w:val="24"/>
-          <w:szCs w:val="24"/>
-        </w:rPr>
-      </w:pPr>
-      <w:r>
-        <w:rPr>
-          <w:rFonts w:hint="eastAsia"/>
-          <w:sz w:val="24"/>
-          <w:szCs w:val="24"/>
-        </w:rPr>
-        <w:t>适合数据批量读写，吞吐量高</w:t>
-      </w:r>
-    </w:p>
-    <w:p>
-      <w:pPr>
-        <w:pStyle w:val="a3"/>
-        <w:numPr>
-          <w:ilvl w:val="0"/>
-          <w:numId w:val="1"/>
-        </w:numPr>
-        <w:ind w:firstLineChars="0"/>
-        <w:rPr>
-          <w:sz w:val="24"/>
-          <w:szCs w:val="24"/>
-        </w:rPr>
-      </w:pPr>
-      <w:r>
-        <w:rPr>
-          <w:rFonts w:hint="eastAsia"/>
-          <w:sz w:val="24"/>
-          <w:szCs w:val="24"/>
-        </w:rPr>
-        <w:t>不适合交互式应用，低延时很难满足</w:t>
-      </w:r>
-    </w:p>
-    <w:p>
-      <w:pPr>
-        <w:pStyle w:val="a3"/>
-        <w:numPr>
-          <w:ilvl w:val="0"/>
-          <w:numId w:val="1"/>
-        </w:numPr>
-        <w:ind w:firstLineChars="0"/>
-        <w:rPr>
-          <w:sz w:val="24"/>
-          <w:szCs w:val="24"/>
-        </w:rPr>
-      </w:pPr>
-      <w:r>
-        <w:rPr>
-          <w:rFonts w:hint="eastAsia"/>
-          <w:sz w:val="24"/>
-          <w:szCs w:val="24"/>
-        </w:rPr>
-        <w:t>适合一次写入，多次读写，顺序读写</w:t>
-      </w:r>
-    </w:p>
-    <w:p>
-      <w:pPr>
-        <w:pStyle w:val="a3"/>
-        <w:numPr>
-          <w:ilvl w:val="0"/>
-          <w:numId w:val="1"/>
-        </w:numPr>
-        <w:ind w:firstLineChars="0"/>
-        <w:rPr>
-          <w:sz w:val="24"/>
-          <w:szCs w:val="24"/>
-        </w:rPr>
-      </w:pPr>
-      <w:r>
-        <w:rPr>
-          <w:sz w:val="24"/>
-          <w:szCs w:val="24"/>
-        </w:rPr>
-        <w:t>不支持多用户并发写相同文件</w:t>
-      </w:r>
-    </w:p>
-    <w:p>
-      <w:pPr>
-        <w:rPr>
-          <w:rFonts w:hint="eastAsia"/>
-          <w:b/>
-          <w:sz w:val="24"/>
-          <w:szCs w:val="24"/>
-        </w:rPr>
-      </w:pPr>
-    </w:p>
-    <w:p>
-      <w:pPr>
-        <w:rPr>
-          <w:b/>
-          <w:sz w:val="24"/>
-          <w:szCs w:val="24"/>
-        </w:rPr>
-      </w:pPr>
-      <w:r>
-        <w:rPr>
-          <w:b/>
-          <w:sz w:val="24"/>
-          <w:szCs w:val="24"/>
-        </w:rPr>
-        <w:t>HDFS</w:t>
-      </w:r>
-      <w:r>
-        <w:rPr>
-          <w:b/>
-          <w:sz w:val="24"/>
-          <w:szCs w:val="24"/>
-        </w:rPr>
-        <w:t>的使用</w:t>
-      </w:r>
-    </w:p>
-    <w:p>
-      <w:pPr>
-        <w:rPr>
-          <w:b/>
-          <w:sz w:val="24"/>
-          <w:szCs w:val="24"/>
-        </w:rPr>
-      </w:pPr>
-    </w:p>
-    <w:p>
-      <w:pPr>
-        <w:rPr>
-          <w:rFonts w:hint="eastAsia"/>
-          <w:sz w:val="24"/>
-          <w:szCs w:val="24"/>
-        </w:rPr>
-      </w:pPr>
-      <w:r>
-        <w:rPr>
-          <w:sz w:val="24"/>
-          <w:szCs w:val="24"/>
-        </w:rPr>
-        <w:t>hadoop fs -put hadoop-env.sh taotaoinput/</w:t>
-      </w:r>
-    </w:p>
-    <w:p>
-      <w:pPr>
-        <w:rPr>
-          <w:sz w:val="24"/>
-          <w:szCs w:val="24"/>
-        </w:rPr>
-      </w:pPr>
-    </w:p>
-    <w:p>
-      <w:pPr>
-        <w:rPr>
-          <w:rFonts w:hint="eastAsia"/>
-          <w:sz w:val="24"/>
-          <w:szCs w:val="24"/>
-        </w:rPr>
-      </w:pPr>
-      <w:r>
-        <w:rPr>
-          <w:sz w:val="24"/>
-          <w:szCs w:val="24"/>
-        </w:rPr>
-        <w:t>hadoop fs -get taotaoinput/hadoop-env.sh hadoop-tao.sh</w:t>
-      </w:r>
-    </w:p>
-    <w:p>
-      <w:pPr>
-        <w:rPr>
-          <w:rFonts w:hint="eastAsia"/>
-          <w:b/>
-          <w:sz w:val="24"/>
-          <w:szCs w:val="24"/>
-        </w:rPr>
-      </w:pPr>
-    </w:p>
-    <w:p>
-      <w:pPr>
-        <w:rPr>
-          <w:sz w:val="24"/>
-          <w:szCs w:val="24"/>
-        </w:rPr>
-      </w:pPr>
-      <w:r>
-        <w:rPr>
-          <w:sz w:val="24"/>
-          <w:szCs w:val="24"/>
-        </w:rPr>
-        <w:t xml:space="preserve">hadoop dfsadmin </w:t>
-      </w:r>
-      <w:r>
-        <w:rPr>
-          <w:sz w:val="24"/>
-          <w:szCs w:val="24"/>
-        </w:rPr>
-        <w:t>–</w:t>
-      </w:r>
-      <w:r>
-        <w:rPr>
-          <w:sz w:val="24"/>
-          <w:szCs w:val="24"/>
-        </w:rPr>
-        <w:t>report</w:t>
-      </w:r>
-      <w:r>
-        <w:rPr>
-          <w:sz w:val="24"/>
-          <w:szCs w:val="24"/>
-        </w:rPr>
-        <w:br/>
-      </w:r>
-    </w:p>
-    <w:p>
-      <w:pPr>
-        <w:rPr>
-          <w:sz w:val="24"/>
-          <w:szCs w:val="24"/>
-        </w:rPr>
-      </w:pPr>
-    </w:p>
-    <w:p>
-      <w:pPr>
-        <w:rPr>
-          <w:b/>
-          <w:sz w:val="24"/>
-          <w:szCs w:val="24"/>
-        </w:rPr>
-      </w:pPr>
-      <w:r>
-        <w:rPr>
-          <w:b/>
-          <w:sz w:val="24"/>
-          <w:szCs w:val="24"/>
-        </w:rPr>
-        <w:t>MapReduce</w:t>
-      </w:r>
-      <w:r>
-        <w:rPr>
-          <w:b/>
-          <w:sz w:val="24"/>
-          <w:szCs w:val="24"/>
-        </w:rPr>
-        <w:t>原理</w:t>
-      </w:r>
-    </w:p>
-    <w:p>
-      <w:pPr>
-        <w:rPr>
-          <w:b/>
-          <w:sz w:val="24"/>
-          <w:szCs w:val="24"/>
-        </w:rPr>
-      </w:pPr>
-    </w:p>
-    <w:p>
-      <w:pPr>
-        <w:rPr>
-          <w:sz w:val="24"/>
-          <w:szCs w:val="24"/>
-        </w:rPr>
-      </w:pPr>
-      <w:r>
-        <w:rPr>
-          <w:rFonts w:hint="eastAsia"/>
-          <w:sz w:val="24"/>
-          <w:szCs w:val="24"/>
-        </w:rPr>
-        <w:t>原理：分而治之，把一个大任务分成多个小的子任务（</w:t>
-      </w:r>
-      <w:r>
-        <w:rPr>
-          <w:rFonts w:hint="eastAsia"/>
-          <w:sz w:val="24"/>
-          <w:szCs w:val="24"/>
-        </w:rPr>
-        <w:t>map</w:t>
-      </w:r>
-      <w:r>
-        <w:rPr>
-          <w:rFonts w:hint="eastAsia"/>
-          <w:sz w:val="24"/>
-          <w:szCs w:val="24"/>
-        </w:rPr>
-        <w:t>），并行执行后，合并结果（</w:t>
-      </w:r>
-      <w:r>
-        <w:rPr>
-          <w:rFonts w:hint="eastAsia"/>
-          <w:sz w:val="24"/>
-          <w:szCs w:val="24"/>
-        </w:rPr>
-        <w:t>reduce</w:t>
-      </w:r>
-      <w:r>
-        <w:rPr>
-          <w:rFonts w:hint="eastAsia"/>
-          <w:sz w:val="24"/>
-          <w:szCs w:val="24"/>
-        </w:rPr>
-        <w:t>）</w:t>
-      </w:r>
-    </w:p>
-    <w:p>
-      <w:pPr>
-        <w:rPr>
-          <w:b/>
-          <w:sz w:val="24"/>
-          <w:szCs w:val="24"/>
-        </w:rPr>
-      </w:pPr>
-      <w:r>
-        <w:rPr>
-          <w:b/>
-          <w:sz w:val="24"/>
-          <w:szCs w:val="24"/>
-        </w:rPr>
-        <w:lastRenderedPageBreak/>
-        <w:t>MapReduce</w:t>
-      </w:r>
-      <w:r>
-        <w:rPr>
-          <w:b/>
-          <w:sz w:val="24"/>
-          <w:szCs w:val="24"/>
-        </w:rPr>
-        <w:t>的运行流程</w:t>
-      </w:r>
-    </w:p>
-    <w:p>
-      <w:pPr>
-        <w:rPr>
-          <w:b/>
-          <w:sz w:val="24"/>
-          <w:szCs w:val="24"/>
-        </w:rPr>
-      </w:pPr>
-    </w:p>
-    <w:p>
-      <w:pPr>
-        <w:pStyle w:val="a3"/>
-        <w:numPr>
-          <w:ilvl w:val="0"/>
-          <w:numId w:val="1"/>
-        </w:numPr>
-        <w:ind w:firstLineChars="0"/>
-        <w:rPr>
-          <w:b/>
-          <w:sz w:val="24"/>
-          <w:szCs w:val="24"/>
-        </w:rPr>
-      </w:pPr>
-      <w:r>
-        <w:rPr>
-          <w:rFonts w:hint="eastAsia"/>
-          <w:b/>
-          <w:sz w:val="24"/>
-          <w:szCs w:val="24"/>
-        </w:rPr>
-        <w:t>Job</w:t>
-      </w:r>
-      <w:r>
-        <w:rPr>
-          <w:b/>
-          <w:sz w:val="24"/>
-          <w:szCs w:val="24"/>
-        </w:rPr>
-        <w:t xml:space="preserve"> </w:t>
-      </w:r>
-      <w:r>
-        <w:rPr>
-          <w:rFonts w:hint="eastAsia"/>
-          <w:b/>
-          <w:sz w:val="24"/>
-          <w:szCs w:val="24"/>
-        </w:rPr>
-        <w:t>&amp;</w:t>
-      </w:r>
-      <w:r>
-        <w:rPr>
-          <w:b/>
-          <w:sz w:val="24"/>
-          <w:szCs w:val="24"/>
-        </w:rPr>
-        <w:t xml:space="preserve"> Task</w:t>
-      </w:r>
-    </w:p>
-    <w:p>
-      <w:pPr>
-        <w:pStyle w:val="a3"/>
-        <w:numPr>
-          <w:ilvl w:val="0"/>
-          <w:numId w:val="1"/>
-        </w:numPr>
-        <w:ind w:firstLineChars="0"/>
-        <w:rPr>
-          <w:b/>
-          <w:sz w:val="24"/>
-          <w:szCs w:val="24"/>
-        </w:rPr>
-      </w:pPr>
-      <w:r>
-        <w:rPr>
-          <w:b/>
-          <w:sz w:val="24"/>
-          <w:szCs w:val="24"/>
-        </w:rPr>
-        <w:t>JobTracker</w:t>
-      </w:r>
-    </w:p>
-    <w:p>
-      <w:pPr>
-        <w:pStyle w:val="a3"/>
-        <w:numPr>
-          <w:ilvl w:val="0"/>
-          <w:numId w:val="1"/>
-        </w:numPr>
-        <w:ind w:firstLineChars="0"/>
-        <w:rPr>
-          <w:b/>
-          <w:sz w:val="24"/>
-          <w:szCs w:val="24"/>
-        </w:rPr>
-      </w:pPr>
-      <w:r>
-        <w:rPr>
-          <w:b/>
-          <w:sz w:val="24"/>
-          <w:szCs w:val="24"/>
-        </w:rPr>
-        <w:t>TaskTracker</w:t>
-      </w:r>
-    </w:p>
-    <w:p>
-      <w:pPr>
-        <w:rPr>
-          <w:b/>
-          <w:sz w:val="24"/>
-          <w:szCs w:val="24"/>
-        </w:rPr>
-      </w:pPr>
-    </w:p>
-    <w:p>
-      <w:pPr>
-        <w:rPr>
-          <w:b/>
+        <w:t>文件</w:t>
+      </w:r>
+      <w:r>
+        <w:rPr>
+          <w:b/>
+          <w:sz w:val="24"/>
+          <w:szCs w:val="24"/>
+        </w:rPr>
+        <w:t>读写</w:t>
+      </w:r>
+    </w:p>
+    <w:p>
+      <w:pPr>
+        <w:rPr>
+          <w:sz w:val="24"/>
+          <w:szCs w:val="24"/>
+        </w:rPr>
+      </w:pPr>
+    </w:p>
+    <w:p>
+      <w:pPr>
+        <w:rPr>
           <w:sz w:val="24"/>
           <w:szCs w:val="24"/>
         </w:rPr>
@@ -3359,10 +2626,10 @@
           <w:noProof/>
         </w:rPr>
         <w:drawing>
-          <wp:inline distT="0" distB="0" distL="0" distR="0" wp14:anchorId="24CB11DC" wp14:editId="3F0ED164">
-            <wp:extent cx="5274310" cy="3601720"/>
-            <wp:effectExtent l="0" t="0" r="2540" b="0"/>
-            <wp:docPr id="7" name="图片 7"/>
+          <wp:inline distT="0" distB="0" distL="0" distR="0" wp14:anchorId="24E75002" wp14:editId="37C239AB">
+            <wp:extent cx="5274310" cy="3539490"/>
+            <wp:effectExtent l="0" t="0" r="2540" b="3810"/>
+            <wp:docPr id="5" name="图片 5"/>
             <wp:cNvGraphicFramePr>
               <a:graphicFrameLocks xmlns:a="http://schemas.openxmlformats.org/drawingml/2006/main" noChangeAspect="1"/>
             </wp:cNvGraphicFramePr>
@@ -3382,7 +2649,7 @@
                   <pic:spPr>
                     <a:xfrm>
                       <a:off x="0" y="0"/>
-                      <a:ext cx="5274310" cy="3601720"/>
+                      <a:ext cx="5274310" cy="3539490"/>
                     </a:xfrm>
                     <a:prstGeom prst="rect">
                       <a:avLst/>
@@ -3398,213 +2665,6 @@
     <w:p>
       <w:pPr>
         <w:rPr>
-          <w:b/>
-          <w:sz w:val="24"/>
-          <w:szCs w:val="24"/>
-        </w:rPr>
-      </w:pPr>
-    </w:p>
-    <w:p>
-      <w:pPr>
-        <w:rPr>
-          <w:rFonts w:hint="eastAsia"/>
-          <w:b/>
-          <w:sz w:val="24"/>
-          <w:szCs w:val="24"/>
-        </w:rPr>
-      </w:pPr>
-      <w:r>
-        <w:rPr>
-          <w:b/>
-          <w:sz w:val="24"/>
-          <w:szCs w:val="24"/>
-        </w:rPr>
-        <w:t>JobTracker</w:t>
-      </w:r>
-      <w:r>
-        <w:rPr>
-          <w:b/>
-          <w:sz w:val="24"/>
-          <w:szCs w:val="24"/>
-        </w:rPr>
-        <w:t>的角色</w:t>
-      </w:r>
-    </w:p>
-    <w:p>
-      <w:pPr>
-        <w:rPr>
-          <w:sz w:val="24"/>
-          <w:szCs w:val="24"/>
-        </w:rPr>
-      </w:pPr>
-      <w:r>
-        <w:rPr>
-          <w:rFonts w:hint="eastAsia"/>
-          <w:sz w:val="24"/>
-          <w:szCs w:val="24"/>
-        </w:rPr>
-        <w:t>1</w:t>
-      </w:r>
-      <w:r>
-        <w:rPr>
-          <w:rFonts w:hint="eastAsia"/>
-          <w:sz w:val="24"/>
-          <w:szCs w:val="24"/>
-        </w:rPr>
-        <w:t>、作业调度</w:t>
-      </w:r>
-    </w:p>
-    <w:p>
-      <w:pPr>
-        <w:rPr>
-          <w:sz w:val="24"/>
-          <w:szCs w:val="24"/>
-        </w:rPr>
-      </w:pPr>
-      <w:r>
-        <w:rPr>
-          <w:rFonts w:hint="eastAsia"/>
-          <w:sz w:val="24"/>
-          <w:szCs w:val="24"/>
-        </w:rPr>
-        <w:t>2</w:t>
-      </w:r>
-      <w:r>
-        <w:rPr>
-          <w:rFonts w:hint="eastAsia"/>
-          <w:sz w:val="24"/>
-          <w:szCs w:val="24"/>
-        </w:rPr>
-        <w:t>、分配任务、监控任务执行进度</w:t>
-      </w:r>
-    </w:p>
-    <w:p>
-      <w:pPr>
-        <w:rPr>
-          <w:sz w:val="24"/>
-          <w:szCs w:val="24"/>
-        </w:rPr>
-      </w:pPr>
-      <w:r>
-        <w:rPr>
-          <w:rFonts w:hint="eastAsia"/>
-          <w:sz w:val="24"/>
-          <w:szCs w:val="24"/>
-        </w:rPr>
-        <w:t>3</w:t>
-      </w:r>
-      <w:r>
-        <w:rPr>
-          <w:rFonts w:hint="eastAsia"/>
-          <w:sz w:val="24"/>
-          <w:szCs w:val="24"/>
-        </w:rPr>
-        <w:t>、监控</w:t>
-      </w:r>
-      <w:r>
-        <w:rPr>
-          <w:rFonts w:hint="eastAsia"/>
-          <w:sz w:val="24"/>
-          <w:szCs w:val="24"/>
-        </w:rPr>
-        <w:t>TaskTracker</w:t>
-      </w:r>
-      <w:r>
-        <w:rPr>
-          <w:rFonts w:hint="eastAsia"/>
-          <w:sz w:val="24"/>
-          <w:szCs w:val="24"/>
-        </w:rPr>
-        <w:t>的状态</w:t>
-      </w:r>
-    </w:p>
-    <w:p>
-      <w:pPr>
-        <w:rPr>
-          <w:b/>
-          <w:sz w:val="24"/>
-          <w:szCs w:val="24"/>
-        </w:rPr>
-      </w:pPr>
-    </w:p>
-    <w:p>
-      <w:pPr>
-        <w:rPr>
-          <w:b/>
-          <w:sz w:val="24"/>
-          <w:szCs w:val="24"/>
-        </w:rPr>
-      </w:pPr>
-      <w:r>
-        <w:rPr>
-          <w:rFonts w:hint="eastAsia"/>
-          <w:b/>
-          <w:sz w:val="24"/>
-          <w:szCs w:val="24"/>
-        </w:rPr>
-        <w:t>TaskTracker</w:t>
-      </w:r>
-      <w:r>
-        <w:rPr>
-          <w:rFonts w:hint="eastAsia"/>
-          <w:b/>
-          <w:sz w:val="24"/>
-          <w:szCs w:val="24"/>
-        </w:rPr>
-        <w:t>的角色</w:t>
-      </w:r>
-    </w:p>
-    <w:p>
-      <w:pPr>
-        <w:rPr>
-          <w:sz w:val="24"/>
-          <w:szCs w:val="24"/>
-        </w:rPr>
-      </w:pPr>
-      <w:r>
-        <w:rPr>
-          <w:rFonts w:hint="eastAsia"/>
-          <w:sz w:val="24"/>
-          <w:szCs w:val="24"/>
-        </w:rPr>
-        <w:t>1</w:t>
-      </w:r>
-      <w:r>
-        <w:rPr>
-          <w:rFonts w:hint="eastAsia"/>
-          <w:sz w:val="24"/>
-          <w:szCs w:val="24"/>
-        </w:rPr>
-        <w:t>、执行任务</w:t>
-      </w:r>
-    </w:p>
-    <w:p>
-      <w:pPr>
-        <w:rPr>
-          <w:sz w:val="24"/>
-          <w:szCs w:val="24"/>
-        </w:rPr>
-      </w:pPr>
-      <w:r>
-        <w:rPr>
-          <w:rFonts w:hint="eastAsia"/>
-          <w:sz w:val="24"/>
-          <w:szCs w:val="24"/>
-        </w:rPr>
-        <w:t>2</w:t>
-      </w:r>
-      <w:r>
-        <w:rPr>
-          <w:rFonts w:hint="eastAsia"/>
-          <w:sz w:val="24"/>
-          <w:szCs w:val="24"/>
-        </w:rPr>
-        <w:t>、汇报任务状态</w:t>
-      </w:r>
-    </w:p>
-    <w:p>
-      <w:pPr>
-        <w:rPr>
           <w:sz w:val="24"/>
           <w:szCs w:val="24"/>
         </w:rPr>
@@ -3623,10 +2683,10 @@
         </w:rPr>
         <w:lastRenderedPageBreak/>
         <w:drawing>
-          <wp:inline distT="0" distB="0" distL="0" distR="0" wp14:anchorId="74D5B465" wp14:editId="719DA1C7">
-            <wp:extent cx="5274310" cy="3580765"/>
-            <wp:effectExtent l="0" t="0" r="2540" b="635"/>
-            <wp:docPr id="8" name="图片 8"/>
+          <wp:inline distT="0" distB="0" distL="0" distR="0" wp14:anchorId="1F4F3C74" wp14:editId="0F227B6E">
+            <wp:extent cx="5274310" cy="3272155"/>
+            <wp:effectExtent l="0" t="0" r="2540" b="4445"/>
+            <wp:docPr id="6" name="图片 6"/>
             <wp:cNvGraphicFramePr>
               <a:graphicFrameLocks xmlns:a="http://schemas.openxmlformats.org/drawingml/2006/main" noChangeAspect="1"/>
             </wp:cNvGraphicFramePr>
@@ -3646,6 +2706,935 @@
                   <pic:spPr>
                     <a:xfrm>
                       <a:off x="0" y="0"/>
+                      <a:ext cx="5274310" cy="3272155"/>
+                    </a:xfrm>
+                    <a:prstGeom prst="rect">
+                      <a:avLst/>
+                    </a:prstGeom>
+                  </pic:spPr>
+                </pic:pic>
+              </a:graphicData>
+            </a:graphic>
+          </wp:inline>
+        </w:drawing>
+      </w:r>
+    </w:p>
+    <w:p>
+      <w:pPr>
+        <w:rPr>
+          <w:sz w:val="24"/>
+          <w:szCs w:val="24"/>
+        </w:rPr>
+      </w:pPr>
+    </w:p>
+    <w:p>
+      <w:pPr>
+        <w:rPr>
+          <w:sz w:val="24"/>
+          <w:szCs w:val="24"/>
+        </w:rPr>
+      </w:pPr>
+    </w:p>
+    <w:p>
+      <w:pPr>
+        <w:rPr>
+          <w:b/>
+          <w:sz w:val="24"/>
+          <w:szCs w:val="24"/>
+        </w:rPr>
+      </w:pPr>
+      <w:r>
+        <w:rPr>
+          <w:b/>
+          <w:sz w:val="24"/>
+          <w:szCs w:val="24"/>
+        </w:rPr>
+        <w:t>HDFS</w:t>
+      </w:r>
+      <w:r>
+        <w:rPr>
+          <w:b/>
+          <w:sz w:val="24"/>
+          <w:szCs w:val="24"/>
+        </w:rPr>
+        <w:t>的</w:t>
+      </w:r>
+      <w:r>
+        <w:rPr>
+          <w:rFonts w:hint="eastAsia"/>
+          <w:b/>
+          <w:sz w:val="24"/>
+          <w:szCs w:val="24"/>
+        </w:rPr>
+        <w:t>特点</w:t>
+      </w:r>
+    </w:p>
+    <w:p>
+      <w:pPr>
+        <w:rPr>
+          <w:b/>
+          <w:sz w:val="24"/>
+          <w:szCs w:val="24"/>
+        </w:rPr>
+      </w:pPr>
+    </w:p>
+    <w:p>
+      <w:pPr>
+        <w:rPr>
+          <w:sz w:val="24"/>
+          <w:szCs w:val="24"/>
+        </w:rPr>
+      </w:pPr>
+      <w:r>
+        <w:rPr>
+          <w:sz w:val="24"/>
+          <w:szCs w:val="24"/>
+        </w:rPr>
+        <w:t>1</w:t>
+      </w:r>
+      <w:r>
+        <w:rPr>
+          <w:rFonts w:hint="eastAsia"/>
+          <w:sz w:val="24"/>
+          <w:szCs w:val="24"/>
+        </w:rPr>
+        <w:t>、</w:t>
+      </w:r>
+      <w:r>
+        <w:rPr>
+          <w:sz w:val="24"/>
+          <w:szCs w:val="24"/>
+        </w:rPr>
+        <w:t>数据冗余</w:t>
+      </w:r>
+      <w:r>
+        <w:rPr>
+          <w:rFonts w:hint="eastAsia"/>
+          <w:sz w:val="24"/>
+          <w:szCs w:val="24"/>
+        </w:rPr>
+        <w:t>，</w:t>
+      </w:r>
+      <w:r>
+        <w:rPr>
+          <w:sz w:val="24"/>
+          <w:szCs w:val="24"/>
+        </w:rPr>
+        <w:t>硬件容错</w:t>
+      </w:r>
+    </w:p>
+    <w:p>
+      <w:pPr>
+        <w:rPr>
+          <w:sz w:val="24"/>
+          <w:szCs w:val="24"/>
+        </w:rPr>
+      </w:pPr>
+      <w:r>
+        <w:rPr>
+          <w:rFonts w:hint="eastAsia"/>
+          <w:sz w:val="24"/>
+          <w:szCs w:val="24"/>
+        </w:rPr>
+        <w:t>2</w:t>
+      </w:r>
+      <w:r>
+        <w:rPr>
+          <w:rFonts w:hint="eastAsia"/>
+          <w:sz w:val="24"/>
+          <w:szCs w:val="24"/>
+        </w:rPr>
+        <w:t>、流式的数据访问（写一次，读多次）</w:t>
+      </w:r>
+    </w:p>
+    <w:p>
+      <w:pPr>
+        <w:rPr>
+          <w:sz w:val="24"/>
+          <w:szCs w:val="24"/>
+        </w:rPr>
+      </w:pPr>
+      <w:r>
+        <w:rPr>
+          <w:rFonts w:hint="eastAsia"/>
+          <w:sz w:val="24"/>
+          <w:szCs w:val="24"/>
+        </w:rPr>
+        <w:t>3</w:t>
+      </w:r>
+      <w:r>
+        <w:rPr>
+          <w:rFonts w:hint="eastAsia"/>
+          <w:sz w:val="24"/>
+          <w:szCs w:val="24"/>
+        </w:rPr>
+        <w:t>、存储大文件</w:t>
+      </w:r>
+    </w:p>
+    <w:p>
+      <w:pPr>
+        <w:rPr>
+          <w:sz w:val="24"/>
+          <w:szCs w:val="24"/>
+        </w:rPr>
+      </w:pPr>
+    </w:p>
+    <w:p>
+      <w:pPr>
+        <w:rPr>
+          <w:sz w:val="24"/>
+          <w:szCs w:val="24"/>
+        </w:rPr>
+      </w:pPr>
+      <w:r>
+        <w:rPr>
+          <w:sz w:val="24"/>
+          <w:szCs w:val="24"/>
+        </w:rPr>
+        <w:t>适用性和局限性</w:t>
+      </w:r>
+    </w:p>
+    <w:p>
+      <w:pPr>
+        <w:pStyle w:val="a3"/>
+        <w:numPr>
+          <w:ilvl w:val="0"/>
+          <w:numId w:val="1"/>
+        </w:numPr>
+        <w:ind w:firstLineChars="0"/>
+        <w:rPr>
+          <w:sz w:val="24"/>
+          <w:szCs w:val="24"/>
+        </w:rPr>
+      </w:pPr>
+      <w:r>
+        <w:rPr>
+          <w:rFonts w:hint="eastAsia"/>
+          <w:sz w:val="24"/>
+          <w:szCs w:val="24"/>
+        </w:rPr>
+        <w:t>适合数据批量读写，吞吐量高</w:t>
+      </w:r>
+    </w:p>
+    <w:p>
+      <w:pPr>
+        <w:pStyle w:val="a3"/>
+        <w:numPr>
+          <w:ilvl w:val="0"/>
+          <w:numId w:val="1"/>
+        </w:numPr>
+        <w:ind w:firstLineChars="0"/>
+        <w:rPr>
+          <w:sz w:val="24"/>
+          <w:szCs w:val="24"/>
+        </w:rPr>
+      </w:pPr>
+      <w:r>
+        <w:rPr>
+          <w:rFonts w:hint="eastAsia"/>
+          <w:sz w:val="24"/>
+          <w:szCs w:val="24"/>
+        </w:rPr>
+        <w:t>不适合交互式应用，低延时很难满足</w:t>
+      </w:r>
+    </w:p>
+    <w:p>
+      <w:pPr>
+        <w:pStyle w:val="a3"/>
+        <w:numPr>
+          <w:ilvl w:val="0"/>
+          <w:numId w:val="1"/>
+        </w:numPr>
+        <w:ind w:firstLineChars="0"/>
+        <w:rPr>
+          <w:sz w:val="24"/>
+          <w:szCs w:val="24"/>
+        </w:rPr>
+      </w:pPr>
+      <w:r>
+        <w:rPr>
+          <w:rFonts w:hint="eastAsia"/>
+          <w:sz w:val="24"/>
+          <w:szCs w:val="24"/>
+        </w:rPr>
+        <w:t>适合一次写入，多次读写，顺序读写</w:t>
+      </w:r>
+    </w:p>
+    <w:p>
+      <w:pPr>
+        <w:pStyle w:val="a3"/>
+        <w:numPr>
+          <w:ilvl w:val="0"/>
+          <w:numId w:val="1"/>
+        </w:numPr>
+        <w:ind w:firstLineChars="0"/>
+        <w:rPr>
+          <w:sz w:val="24"/>
+          <w:szCs w:val="24"/>
+        </w:rPr>
+      </w:pPr>
+      <w:r>
+        <w:rPr>
+          <w:sz w:val="24"/>
+          <w:szCs w:val="24"/>
+        </w:rPr>
+        <w:t>不支持多用户并发写相同文件</w:t>
+      </w:r>
+    </w:p>
+    <w:p>
+      <w:pPr>
+        <w:rPr>
+          <w:b/>
+          <w:sz w:val="24"/>
+          <w:szCs w:val="24"/>
+        </w:rPr>
+      </w:pPr>
+    </w:p>
+    <w:p>
+      <w:pPr>
+        <w:rPr>
+          <w:b/>
+          <w:sz w:val="24"/>
+          <w:szCs w:val="24"/>
+        </w:rPr>
+      </w:pPr>
+      <w:r>
+        <w:rPr>
+          <w:b/>
+          <w:sz w:val="24"/>
+          <w:szCs w:val="24"/>
+        </w:rPr>
+        <w:t>HDFS</w:t>
+      </w:r>
+      <w:r>
+        <w:rPr>
+          <w:b/>
+          <w:sz w:val="24"/>
+          <w:szCs w:val="24"/>
+        </w:rPr>
+        <w:t>的使用</w:t>
+      </w:r>
+    </w:p>
+    <w:p>
+      <w:pPr>
+        <w:rPr>
+          <w:b/>
+          <w:sz w:val="24"/>
+          <w:szCs w:val="24"/>
+        </w:rPr>
+      </w:pPr>
+    </w:p>
+    <w:p>
+      <w:pPr>
+        <w:rPr>
+          <w:sz w:val="24"/>
+          <w:szCs w:val="24"/>
+        </w:rPr>
+      </w:pPr>
+      <w:r>
+        <w:rPr>
+          <w:sz w:val="24"/>
+          <w:szCs w:val="24"/>
+        </w:rPr>
+        <w:t>hadoop fs -put hadoop-env.sh taotaoinput/</w:t>
+      </w:r>
+    </w:p>
+    <w:p>
+      <w:pPr>
+        <w:rPr>
+          <w:sz w:val="24"/>
+          <w:szCs w:val="24"/>
+        </w:rPr>
+      </w:pPr>
+    </w:p>
+    <w:p>
+      <w:pPr>
+        <w:rPr>
+          <w:sz w:val="24"/>
+          <w:szCs w:val="24"/>
+        </w:rPr>
+      </w:pPr>
+      <w:r>
+        <w:rPr>
+          <w:sz w:val="24"/>
+          <w:szCs w:val="24"/>
+        </w:rPr>
+        <w:t>hadoop fs -get taotaoinput/hadoop-env.sh hadoop-tao.sh</w:t>
+      </w:r>
+    </w:p>
+    <w:p>
+      <w:pPr>
+        <w:rPr>
+          <w:b/>
+          <w:sz w:val="24"/>
+          <w:szCs w:val="24"/>
+        </w:rPr>
+      </w:pPr>
+    </w:p>
+    <w:p>
+      <w:pPr>
+        <w:rPr>
+          <w:sz w:val="24"/>
+          <w:szCs w:val="24"/>
+        </w:rPr>
+      </w:pPr>
+      <w:r>
+        <w:rPr>
+          <w:sz w:val="24"/>
+          <w:szCs w:val="24"/>
+        </w:rPr>
+        <w:t xml:space="preserve">hadoop dfsadmin </w:t>
+      </w:r>
+      <w:r>
+        <w:rPr>
+          <w:sz w:val="24"/>
+          <w:szCs w:val="24"/>
+        </w:rPr>
+        <w:t>–</w:t>
+      </w:r>
+      <w:r>
+        <w:rPr>
+          <w:sz w:val="24"/>
+          <w:szCs w:val="24"/>
+        </w:rPr>
+        <w:t>report</w:t>
+      </w:r>
+      <w:r>
+        <w:rPr>
+          <w:sz w:val="24"/>
+          <w:szCs w:val="24"/>
+        </w:rPr>
+        <w:br/>
+      </w:r>
+    </w:p>
+    <w:p>
+      <w:pPr>
+        <w:rPr>
+          <w:sz w:val="24"/>
+          <w:szCs w:val="24"/>
+        </w:rPr>
+      </w:pPr>
+    </w:p>
+    <w:p>
+      <w:pPr>
+        <w:rPr>
+          <w:b/>
+          <w:sz w:val="24"/>
+          <w:szCs w:val="24"/>
+        </w:rPr>
+      </w:pPr>
+      <w:r>
+        <w:rPr>
+          <w:b/>
+          <w:sz w:val="24"/>
+          <w:szCs w:val="24"/>
+        </w:rPr>
+        <w:t>MapReduce</w:t>
+      </w:r>
+      <w:r>
+        <w:rPr>
+          <w:b/>
+          <w:sz w:val="24"/>
+          <w:szCs w:val="24"/>
+        </w:rPr>
+        <w:t>原理</w:t>
+      </w:r>
+    </w:p>
+    <w:p>
+      <w:pPr>
+        <w:rPr>
+          <w:b/>
+          <w:sz w:val="24"/>
+          <w:szCs w:val="24"/>
+        </w:rPr>
+      </w:pPr>
+    </w:p>
+    <w:p>
+      <w:pPr>
+        <w:rPr>
+          <w:sz w:val="24"/>
+          <w:szCs w:val="24"/>
+        </w:rPr>
+      </w:pPr>
+      <w:r>
+        <w:rPr>
+          <w:rFonts w:hint="eastAsia"/>
+          <w:sz w:val="24"/>
+          <w:szCs w:val="24"/>
+        </w:rPr>
+        <w:t>原理：分而治之，把一个大任务分成多个小的子任务（</w:t>
+      </w:r>
+      <w:r>
+        <w:rPr>
+          <w:rFonts w:hint="eastAsia"/>
+          <w:sz w:val="24"/>
+          <w:szCs w:val="24"/>
+        </w:rPr>
+        <w:t>map</w:t>
+      </w:r>
+      <w:r>
+        <w:rPr>
+          <w:rFonts w:hint="eastAsia"/>
+          <w:sz w:val="24"/>
+          <w:szCs w:val="24"/>
+        </w:rPr>
+        <w:t>），并行执行后，合并结果（</w:t>
+      </w:r>
+      <w:r>
+        <w:rPr>
+          <w:rFonts w:hint="eastAsia"/>
+          <w:sz w:val="24"/>
+          <w:szCs w:val="24"/>
+        </w:rPr>
+        <w:t>reduce</w:t>
+      </w:r>
+      <w:r>
+        <w:rPr>
+          <w:rFonts w:hint="eastAsia"/>
+          <w:sz w:val="24"/>
+          <w:szCs w:val="24"/>
+        </w:rPr>
+        <w:t>）</w:t>
+      </w:r>
+    </w:p>
+    <w:p>
+      <w:pPr>
+        <w:rPr>
+          <w:b/>
+          <w:sz w:val="24"/>
+          <w:szCs w:val="24"/>
+        </w:rPr>
+      </w:pPr>
+      <w:r>
+        <w:rPr>
+          <w:b/>
+          <w:sz w:val="24"/>
+          <w:szCs w:val="24"/>
+        </w:rPr>
+        <w:lastRenderedPageBreak/>
+        <w:t>MapReduce</w:t>
+      </w:r>
+      <w:r>
+        <w:rPr>
+          <w:b/>
+          <w:sz w:val="24"/>
+          <w:szCs w:val="24"/>
+        </w:rPr>
+        <w:t>的运行流程</w:t>
+      </w:r>
+    </w:p>
+    <w:p>
+      <w:pPr>
+        <w:rPr>
+          <w:b/>
+          <w:sz w:val="24"/>
+          <w:szCs w:val="24"/>
+        </w:rPr>
+      </w:pPr>
+    </w:p>
+    <w:p>
+      <w:pPr>
+        <w:pStyle w:val="a3"/>
+        <w:numPr>
+          <w:ilvl w:val="0"/>
+          <w:numId w:val="1"/>
+        </w:numPr>
+        <w:ind w:firstLineChars="0"/>
+        <w:rPr>
+          <w:b/>
+          <w:sz w:val="24"/>
+          <w:szCs w:val="24"/>
+        </w:rPr>
+      </w:pPr>
+      <w:r>
+        <w:rPr>
+          <w:rFonts w:hint="eastAsia"/>
+          <w:b/>
+          <w:sz w:val="24"/>
+          <w:szCs w:val="24"/>
+        </w:rPr>
+        <w:t>Job</w:t>
+      </w:r>
+      <w:r>
+        <w:rPr>
+          <w:b/>
+          <w:sz w:val="24"/>
+          <w:szCs w:val="24"/>
+        </w:rPr>
+        <w:t xml:space="preserve"> </w:t>
+      </w:r>
+      <w:r>
+        <w:rPr>
+          <w:rFonts w:hint="eastAsia"/>
+          <w:b/>
+          <w:sz w:val="24"/>
+          <w:szCs w:val="24"/>
+        </w:rPr>
+        <w:t>&amp;</w:t>
+      </w:r>
+      <w:r>
+        <w:rPr>
+          <w:b/>
+          <w:sz w:val="24"/>
+          <w:szCs w:val="24"/>
+        </w:rPr>
+        <w:t xml:space="preserve"> Task</w:t>
+      </w:r>
+    </w:p>
+    <w:p>
+      <w:pPr>
+        <w:pStyle w:val="a3"/>
+        <w:numPr>
+          <w:ilvl w:val="0"/>
+          <w:numId w:val="1"/>
+        </w:numPr>
+        <w:ind w:firstLineChars="0"/>
+        <w:rPr>
+          <w:b/>
+          <w:sz w:val="24"/>
+          <w:szCs w:val="24"/>
+        </w:rPr>
+      </w:pPr>
+      <w:r>
+        <w:rPr>
+          <w:b/>
+          <w:sz w:val="24"/>
+          <w:szCs w:val="24"/>
+        </w:rPr>
+        <w:t>JobTracker</w:t>
+      </w:r>
+    </w:p>
+    <w:p>
+      <w:pPr>
+        <w:pStyle w:val="a3"/>
+        <w:numPr>
+          <w:ilvl w:val="0"/>
+          <w:numId w:val="1"/>
+        </w:numPr>
+        <w:ind w:firstLineChars="0"/>
+        <w:rPr>
+          <w:b/>
+          <w:sz w:val="24"/>
+          <w:szCs w:val="24"/>
+        </w:rPr>
+      </w:pPr>
+      <w:r>
+        <w:rPr>
+          <w:b/>
+          <w:sz w:val="24"/>
+          <w:szCs w:val="24"/>
+        </w:rPr>
+        <w:t>TaskTracker</w:t>
+      </w:r>
+    </w:p>
+    <w:p>
+      <w:pPr>
+        <w:rPr>
+          <w:b/>
+          <w:sz w:val="24"/>
+          <w:szCs w:val="24"/>
+        </w:rPr>
+      </w:pPr>
+    </w:p>
+    <w:p>
+      <w:pPr>
+        <w:rPr>
+          <w:b/>
+          <w:sz w:val="24"/>
+          <w:szCs w:val="24"/>
+        </w:rPr>
+      </w:pPr>
+      <w:r>
+        <w:rPr>
+          <w:noProof/>
+        </w:rPr>
+        <w:drawing>
+          <wp:inline distT="0" distB="0" distL="0" distR="0" wp14:anchorId="24CB11DC" wp14:editId="3F0ED164">
+            <wp:extent cx="5274310" cy="3601720"/>
+            <wp:effectExtent l="0" t="0" r="2540" b="0"/>
+            <wp:docPr id="7" name="图片 7"/>
+            <wp:cNvGraphicFramePr>
+              <a:graphicFrameLocks xmlns:a="http://schemas.openxmlformats.org/drawingml/2006/main" noChangeAspect="1"/>
+            </wp:cNvGraphicFramePr>
+            <a:graphic xmlns:a="http://schemas.openxmlformats.org/drawingml/2006/main">
+              <a:graphicData uri="http://schemas.openxmlformats.org/drawingml/2006/picture">
+                <pic:pic xmlns:pic="http://schemas.openxmlformats.org/drawingml/2006/picture">
+                  <pic:nvPicPr>
+                    <pic:cNvPr id="1" name=""/>
+                    <pic:cNvPicPr/>
+                  </pic:nvPicPr>
+                  <pic:blipFill>
+                    <a:blip r:embed="rId13"/>
+                    <a:stretch>
+                      <a:fillRect/>
+                    </a:stretch>
+                  </pic:blipFill>
+                  <pic:spPr>
+                    <a:xfrm>
+                      <a:off x="0" y="0"/>
+                      <a:ext cx="5274310" cy="3601720"/>
+                    </a:xfrm>
+                    <a:prstGeom prst="rect">
+                      <a:avLst/>
+                    </a:prstGeom>
+                  </pic:spPr>
+                </pic:pic>
+              </a:graphicData>
+            </a:graphic>
+          </wp:inline>
+        </w:drawing>
+      </w:r>
+    </w:p>
+    <w:p>
+      <w:pPr>
+        <w:rPr>
+          <w:b/>
+          <w:sz w:val="24"/>
+          <w:szCs w:val="24"/>
+        </w:rPr>
+      </w:pPr>
+    </w:p>
+    <w:p>
+      <w:pPr>
+        <w:rPr>
+          <w:b/>
+          <w:sz w:val="24"/>
+          <w:szCs w:val="24"/>
+        </w:rPr>
+      </w:pPr>
+      <w:r>
+        <w:rPr>
+          <w:b/>
+          <w:sz w:val="24"/>
+          <w:szCs w:val="24"/>
+        </w:rPr>
+        <w:t>JobTracker</w:t>
+      </w:r>
+      <w:r>
+        <w:rPr>
+          <w:b/>
+          <w:sz w:val="24"/>
+          <w:szCs w:val="24"/>
+        </w:rPr>
+        <w:t>的角色</w:t>
+      </w:r>
+    </w:p>
+    <w:p>
+      <w:pPr>
+        <w:rPr>
+          <w:sz w:val="24"/>
+          <w:szCs w:val="24"/>
+        </w:rPr>
+      </w:pPr>
+      <w:r>
+        <w:rPr>
+          <w:rFonts w:hint="eastAsia"/>
+          <w:sz w:val="24"/>
+          <w:szCs w:val="24"/>
+        </w:rPr>
+        <w:t>1</w:t>
+      </w:r>
+      <w:r>
+        <w:rPr>
+          <w:rFonts w:hint="eastAsia"/>
+          <w:sz w:val="24"/>
+          <w:szCs w:val="24"/>
+        </w:rPr>
+        <w:t>、作业调度</w:t>
+      </w:r>
+    </w:p>
+    <w:p>
+      <w:pPr>
+        <w:rPr>
+          <w:sz w:val="24"/>
+          <w:szCs w:val="24"/>
+        </w:rPr>
+      </w:pPr>
+      <w:r>
+        <w:rPr>
+          <w:rFonts w:hint="eastAsia"/>
+          <w:sz w:val="24"/>
+          <w:szCs w:val="24"/>
+        </w:rPr>
+        <w:t>2</w:t>
+      </w:r>
+      <w:r>
+        <w:rPr>
+          <w:rFonts w:hint="eastAsia"/>
+          <w:sz w:val="24"/>
+          <w:szCs w:val="24"/>
+        </w:rPr>
+        <w:t>、分配任务、监控任务执行进度</w:t>
+      </w:r>
+    </w:p>
+    <w:p>
+      <w:pPr>
+        <w:rPr>
+          <w:sz w:val="24"/>
+          <w:szCs w:val="24"/>
+        </w:rPr>
+      </w:pPr>
+      <w:r>
+        <w:rPr>
+          <w:rFonts w:hint="eastAsia"/>
+          <w:sz w:val="24"/>
+          <w:szCs w:val="24"/>
+        </w:rPr>
+        <w:t>3</w:t>
+      </w:r>
+      <w:r>
+        <w:rPr>
+          <w:rFonts w:hint="eastAsia"/>
+          <w:sz w:val="24"/>
+          <w:szCs w:val="24"/>
+        </w:rPr>
+        <w:t>、监控</w:t>
+      </w:r>
+      <w:r>
+        <w:rPr>
+          <w:rFonts w:hint="eastAsia"/>
+          <w:sz w:val="24"/>
+          <w:szCs w:val="24"/>
+        </w:rPr>
+        <w:t>TaskTracker</w:t>
+      </w:r>
+      <w:r>
+        <w:rPr>
+          <w:rFonts w:hint="eastAsia"/>
+          <w:sz w:val="24"/>
+          <w:szCs w:val="24"/>
+        </w:rPr>
+        <w:t>的状态</w:t>
+      </w:r>
+    </w:p>
+    <w:p>
+      <w:pPr>
+        <w:rPr>
+          <w:b/>
+          <w:sz w:val="24"/>
+          <w:szCs w:val="24"/>
+        </w:rPr>
+      </w:pPr>
+    </w:p>
+    <w:p>
+      <w:pPr>
+        <w:rPr>
+          <w:b/>
+          <w:sz w:val="24"/>
+          <w:szCs w:val="24"/>
+        </w:rPr>
+      </w:pPr>
+      <w:r>
+        <w:rPr>
+          <w:rFonts w:hint="eastAsia"/>
+          <w:b/>
+          <w:sz w:val="24"/>
+          <w:szCs w:val="24"/>
+        </w:rPr>
+        <w:t>TaskTracker</w:t>
+      </w:r>
+      <w:r>
+        <w:rPr>
+          <w:rFonts w:hint="eastAsia"/>
+          <w:b/>
+          <w:sz w:val="24"/>
+          <w:szCs w:val="24"/>
+        </w:rPr>
+        <w:t>的角色</w:t>
+      </w:r>
+    </w:p>
+    <w:p>
+      <w:pPr>
+        <w:rPr>
+          <w:sz w:val="24"/>
+          <w:szCs w:val="24"/>
+        </w:rPr>
+      </w:pPr>
+      <w:r>
+        <w:rPr>
+          <w:rFonts w:hint="eastAsia"/>
+          <w:sz w:val="24"/>
+          <w:szCs w:val="24"/>
+        </w:rPr>
+        <w:t>1</w:t>
+      </w:r>
+      <w:r>
+        <w:rPr>
+          <w:rFonts w:hint="eastAsia"/>
+          <w:sz w:val="24"/>
+          <w:szCs w:val="24"/>
+        </w:rPr>
+        <w:t>、执行任务</w:t>
+      </w:r>
+    </w:p>
+    <w:p>
+      <w:pPr>
+        <w:rPr>
+          <w:sz w:val="24"/>
+          <w:szCs w:val="24"/>
+        </w:rPr>
+      </w:pPr>
+      <w:r>
+        <w:rPr>
+          <w:rFonts w:hint="eastAsia"/>
+          <w:sz w:val="24"/>
+          <w:szCs w:val="24"/>
+        </w:rPr>
+        <w:t>2</w:t>
+      </w:r>
+      <w:r>
+        <w:rPr>
+          <w:rFonts w:hint="eastAsia"/>
+          <w:sz w:val="24"/>
+          <w:szCs w:val="24"/>
+        </w:rPr>
+        <w:t>、汇报任务状态</w:t>
+      </w:r>
+    </w:p>
+    <w:p>
+      <w:pPr>
+        <w:rPr>
+          <w:sz w:val="24"/>
+          <w:szCs w:val="24"/>
+        </w:rPr>
+      </w:pPr>
+    </w:p>
+    <w:p>
+      <w:pPr>
+        <w:rPr>
+          <w:sz w:val="24"/>
+          <w:szCs w:val="24"/>
+        </w:rPr>
+      </w:pPr>
+      <w:r>
+        <w:rPr>
+          <w:noProof/>
+        </w:rPr>
+        <w:lastRenderedPageBreak/>
+        <w:drawing>
+          <wp:inline distT="0" distB="0" distL="0" distR="0" wp14:anchorId="74D5B465" wp14:editId="719DA1C7">
+            <wp:extent cx="5274310" cy="3580765"/>
+            <wp:effectExtent l="0" t="0" r="2540" b="635"/>
+            <wp:docPr id="8" name="图片 8"/>
+            <wp:cNvGraphicFramePr>
+              <a:graphicFrameLocks xmlns:a="http://schemas.openxmlformats.org/drawingml/2006/main" noChangeAspect="1"/>
+            </wp:cNvGraphicFramePr>
+            <a:graphic xmlns:a="http://schemas.openxmlformats.org/drawingml/2006/main">
+              <a:graphicData uri="http://schemas.openxmlformats.org/drawingml/2006/picture">
+                <pic:pic xmlns:pic="http://schemas.openxmlformats.org/drawingml/2006/picture">
+                  <pic:nvPicPr>
+                    <pic:cNvPr id="1" name=""/>
+                    <pic:cNvPicPr/>
+                  </pic:nvPicPr>
+                  <pic:blipFill>
+                    <a:blip r:embed="rId14"/>
+                    <a:stretch>
+                      <a:fillRect/>
+                    </a:stretch>
+                  </pic:blipFill>
+                  <pic:spPr>
+                    <a:xfrm>
+                      <a:off x="0" y="0"/>
                       <a:ext cx="5274310" cy="3580765"/>
                     </a:xfrm>
                     <a:prstGeom prst="rect">
@@ -3734,6 +3723,7 @@
     <w:p>
       <w:pPr>
         <w:rPr>
+          <w:rFonts w:hint="eastAsia"/>
           <w:sz w:val="24"/>
           <w:szCs w:val="24"/>
         </w:rPr>
@@ -3754,23 +3744,6 @@
         </w:rPr>
         <w:t>、推测执行</w:t>
       </w:r>
-    </w:p>
-    <w:p>
-      <w:pPr>
-        <w:rPr>
-          <w:sz w:val="24"/>
-          <w:szCs w:val="24"/>
-        </w:rPr>
-      </w:pPr>
-    </w:p>
-    <w:p>
-      <w:pPr>
-        <w:rPr>
-          <w:rFonts w:hint="eastAsia"/>
-          <w:sz w:val="24"/>
-          <w:szCs w:val="24"/>
-        </w:rPr>
-      </w:pPr>
       <w:bookmarkStart w:id="0" w:name="_GoBack"/>
       <w:bookmarkEnd w:id="0"/>
     </w:p>
@@ -3782,6 +3755,44 @@
     </w:sectPr>
   </w:body>
 </w:document>
+</file>
+
+<file path=word/endnotes.xml><?xml version="1.0" encoding="utf-8"?>
+<w:endnotes xmlns:wpc="http://schemas.microsoft.com/office/word/2010/wordprocessingCanvas" xmlns:mc="http://schemas.openxmlformats.org/markup-compatibility/2006" xmlns:o="urn:schemas-microsoft-com:office:office" xmlns:r="http://schemas.openxmlformats.org/officeDocument/2006/relationships" xmlns:m="http://schemas.openxmlformats.org/officeDocument/2006/math" xmlns:v="urn:schemas-microsoft-com:vml" xmlns:wp14="http://schemas.microsoft.com/office/word/2010/wordprocessingDrawing" xmlns:wp="http://schemas.openxmlformats.org/drawingml/2006/wordprocessingDrawing" xmlns:w10="urn:schemas-microsoft-com:office:word" xmlns:w="http://schemas.openxmlformats.org/wordprocessingml/2006/main" xmlns:w14="http://schemas.microsoft.com/office/word/2010/wordml" xmlns:w15="http://schemas.microsoft.com/office/word/2012/wordml" xmlns:wpg="http://schemas.microsoft.com/office/word/2010/wordprocessingGroup" xmlns:wpi="http://schemas.microsoft.com/office/word/2010/wordprocessingInk" xmlns:wne="http://schemas.microsoft.com/office/word/2006/wordml" xmlns:wps="http://schemas.microsoft.com/office/word/2010/wordprocessingShape" mc:Ignorable="w14 w15 wp14">
+  <w:endnote w:type="separator" w:id="-1">
+    <w:p>
+      <w:r>
+        <w:separator/>
+      </w:r>
+    </w:p>
+  </w:endnote>
+  <w:endnote w:type="continuationSeparator" w:id="0">
+    <w:p>
+      <w:r>
+        <w:continuationSeparator/>
+      </w:r>
+    </w:p>
+  </w:endnote>
+</w:endnotes>
+</file>
+
+<file path=word/footnotes.xml><?xml version="1.0" encoding="utf-8"?>
+<w:footnotes xmlns:wpc="http://schemas.microsoft.com/office/word/2010/wordprocessingCanvas" xmlns:mc="http://schemas.openxmlformats.org/markup-compatibility/2006" xmlns:o="urn:schemas-microsoft-com:office:office" xmlns:r="http://schemas.openxmlformats.org/officeDocument/2006/relationships" xmlns:m="http://schemas.openxmlformats.org/officeDocument/2006/math" xmlns:v="urn:schemas-microsoft-com:vml" xmlns:wp14="http://schemas.microsoft.com/office/word/2010/wordprocessingDrawing" xmlns:wp="http://schemas.openxmlformats.org/drawingml/2006/wordprocessingDrawing" xmlns:w10="urn:schemas-microsoft-com:office:word" xmlns:w="http://schemas.openxmlformats.org/wordprocessingml/2006/main" xmlns:w14="http://schemas.microsoft.com/office/word/2010/wordml" xmlns:w15="http://schemas.microsoft.com/office/word/2012/wordml" xmlns:wpg="http://schemas.microsoft.com/office/word/2010/wordprocessingGroup" xmlns:wpi="http://schemas.microsoft.com/office/word/2010/wordprocessingInk" xmlns:wne="http://schemas.microsoft.com/office/word/2006/wordml" xmlns:wps="http://schemas.microsoft.com/office/word/2010/wordprocessingShape" mc:Ignorable="w14 w15 wp14">
+  <w:footnote w:type="separator" w:id="-1">
+    <w:p>
+      <w:r>
+        <w:separator/>
+      </w:r>
+    </w:p>
+  </w:footnote>
+  <w:footnote w:type="continuationSeparator" w:id="0">
+    <w:p>
+      <w:r>
+        <w:continuationSeparator/>
+      </w:r>
+    </w:p>
+  </w:footnote>
+</w:footnotes>
 </file>
 
 <file path=word/numbering.xml><?xml version="1.0" encoding="utf-8"?>
@@ -4337,6 +4348,71 @@
       <w:ind w:firstLineChars="200" w:firstLine="420"/>
     </w:pPr>
   </w:style>
+  <w:style w:type="paragraph" w:styleId="a4">
+    <w:name w:val="header"/>
+    <w:basedOn w:val="a"/>
+    <w:link w:val="Char"/>
+    <w:uiPriority w:val="99"/>
+    <w:unhideWhenUsed/>
+    <w:rsid w:val="0002788F"/>
+    <w:pPr>
+      <w:pBdr>
+        <w:bottom w:val="single" w:sz="6" w:space="1" w:color="auto"/>
+      </w:pBdr>
+      <w:tabs>
+        <w:tab w:val="center" w:pos="4153"/>
+        <w:tab w:val="right" w:pos="8306"/>
+      </w:tabs>
+      <w:snapToGrid w:val="0"/>
+      <w:jc w:val="center"/>
+    </w:pPr>
+    <w:rPr>
+      <w:sz w:val="18"/>
+      <w:szCs w:val="18"/>
+    </w:rPr>
+  </w:style>
+  <w:style w:type="character" w:customStyle="1" w:styleId="Char">
+    <w:name w:val="页眉 Char"/>
+    <w:basedOn w:val="a0"/>
+    <w:link w:val="a4"/>
+    <w:uiPriority w:val="99"/>
+    <w:rsid w:val="0002788F"/>
+    <w:rPr>
+      <w:sz w:val="18"/>
+      <w:szCs w:val="18"/>
+    </w:rPr>
+  </w:style>
+  <w:style w:type="paragraph" w:styleId="a5">
+    <w:name w:val="footer"/>
+    <w:basedOn w:val="a"/>
+    <w:link w:val="Char0"/>
+    <w:uiPriority w:val="99"/>
+    <w:unhideWhenUsed/>
+    <w:rsid w:val="0002788F"/>
+    <w:pPr>
+      <w:tabs>
+        <w:tab w:val="center" w:pos="4153"/>
+        <w:tab w:val="right" w:pos="8306"/>
+      </w:tabs>
+      <w:snapToGrid w:val="0"/>
+      <w:jc w:val="left"/>
+    </w:pPr>
+    <w:rPr>
+      <w:sz w:val="18"/>
+      <w:szCs w:val="18"/>
+    </w:rPr>
+  </w:style>
+  <w:style w:type="character" w:customStyle="1" w:styleId="Char0">
+    <w:name w:val="页脚 Char"/>
+    <w:basedOn w:val="a0"/>
+    <w:link w:val="a5"/>
+    <w:uiPriority w:val="99"/>
+    <w:rsid w:val="0002788F"/>
+    <w:rPr>
+      <w:sz w:val="18"/>
+      <w:szCs w:val="18"/>
+    </w:rPr>
+  </w:style>
 </w:styles>
 </file>
 
@@ -4348,7 +4424,7 @@
         <a:sysClr val="windowText" lastClr="000000"/>
       </a:dk1>
       <a:lt1>
-        <a:sysClr val="window" lastClr="CCE8CF"/>
+        <a:sysClr val="window" lastClr="FFFFFF"/>
       </a:lt1>
       <a:dk2>
         <a:srgbClr val="44546A"/>

</xml_diff>